<commit_message>
Deleted txt and refreshed other files
</commit_message>
<xml_diff>
--- a/doc/dummy_mate.docx
+++ b/doc/dummy_mate.docx
@@ -261,7 +261,6 @@
         </w:rPr>
         <w:t xml:space="preserve">Responsible: </w:t>
       </w:r>
-      <w:proofErr w:type="spellStart"/>
       <w:r>
         <w:rPr>
           <w:rFonts w:ascii="Rajdhani" w:eastAsia="Rajdhani" w:hAnsi="Rajdhani" w:cs="Rajdhani"/>
@@ -269,17 +268,7 @@
           <w:szCs w:val="32"/>
           <w:lang w:val="en-GB"/>
         </w:rPr>
-        <w:t>Kabács</w:t>
-      </w:r>
-      <w:proofErr w:type="spellEnd"/>
-      <w:r>
-        <w:rPr>
-          <w:rFonts w:ascii="Rajdhani" w:eastAsia="Rajdhani" w:hAnsi="Rajdhani" w:cs="Rajdhani"/>
-          <w:sz w:val="32"/>
-          <w:szCs w:val="32"/>
-          <w:lang w:val="en-GB"/>
-        </w:rPr>
-        <w:t xml:space="preserve"> Máté</w:t>
+        <w:t>Kabács Máté</w:t>
       </w:r>
     </w:p>
     <w:p>
@@ -312,7 +301,6 @@
         </w:rPr>
         <w:t xml:space="preserve">Developers: </w:t>
       </w:r>
-      <w:proofErr w:type="spellStart"/>
       <w:r>
         <w:rPr>
           <w:rFonts w:ascii="Rajdhani" w:eastAsia="Rajdhani" w:hAnsi="Rajdhani" w:cs="Rajdhani"/>
@@ -320,17 +308,7 @@
           <w:szCs w:val="28"/>
           <w:lang w:val="en-GB"/>
         </w:rPr>
-        <w:t>Kabács</w:t>
-      </w:r>
-      <w:proofErr w:type="spellEnd"/>
-      <w:r>
-        <w:rPr>
-          <w:rFonts w:ascii="Rajdhani" w:eastAsia="Rajdhani" w:hAnsi="Rajdhani" w:cs="Rajdhani"/>
-          <w:sz w:val="28"/>
-          <w:szCs w:val="28"/>
-          <w:lang w:val="en-GB"/>
-        </w:rPr>
-        <w:t xml:space="preserve"> Máté</w:t>
+        <w:t>Kabács Máté</w:t>
       </w:r>
       <w:r>
         <w:rPr>
@@ -446,43 +424,7 @@
           <w:szCs w:val="20"/>
           <w:lang w:val="en-GB"/>
         </w:rPr>
-        <w:t xml:space="preserve">The </w:t>
-      </w:r>
-      <w:proofErr w:type="spellStart"/>
-      <w:r>
-        <w:rPr>
-          <w:rFonts w:eastAsia="Roboto Light" w:cs="Roboto Light"/>
-          <w:szCs w:val="20"/>
-          <w:lang w:val="en-GB"/>
-        </w:rPr>
-        <w:t>dummy_img_mate</w:t>
-      </w:r>
-      <w:proofErr w:type="spellEnd"/>
-      <w:r>
-        <w:rPr>
-          <w:rFonts w:eastAsia="Roboto Light" w:cs="Roboto Light"/>
-          <w:szCs w:val="20"/>
-          <w:lang w:val="en-GB"/>
-        </w:rPr>
-        <w:t xml:space="preserve"> node can concatenate 2 images </w:t>
-      </w:r>
-      <w:proofErr w:type="gramStart"/>
-      <w:r>
-        <w:rPr>
-          <w:rFonts w:eastAsia="Roboto Light" w:cs="Roboto Light"/>
-          <w:szCs w:val="20"/>
-          <w:lang w:val="en-GB"/>
-        </w:rPr>
-        <w:t>horizontally, and</w:t>
-      </w:r>
-      <w:proofErr w:type="gramEnd"/>
-      <w:r>
-        <w:rPr>
-          <w:rFonts w:eastAsia="Roboto Light" w:cs="Roboto Light"/>
-          <w:szCs w:val="20"/>
-          <w:lang w:val="en-GB"/>
-        </w:rPr>
-        <w:t xml:space="preserve"> publish CAN messages with different frequency.</w:t>
+        <w:t>The dummy_img_mate node can concatenate 2 images horizontally and publish CAN messages with different frequency.</w:t>
       </w:r>
     </w:p>
     <w:p>
@@ -604,14 +546,12 @@
                 <w:lang w:val="en-GB"/>
               </w:rPr>
             </w:pPr>
-            <w:proofErr w:type="spellStart"/>
             <w:r>
               <w:rPr>
                 <w:lang w:val="en-GB"/>
               </w:rPr>
               <w:t>roscpp</w:t>
             </w:r>
-            <w:proofErr w:type="spellEnd"/>
           </w:p>
         </w:tc>
         <w:tc>
@@ -652,14 +592,12 @@
                 <w:lang w:val="en-GB"/>
               </w:rPr>
             </w:pPr>
-            <w:proofErr w:type="spellStart"/>
             <w:r>
               <w:rPr>
                 <w:lang w:val="en-GB"/>
               </w:rPr>
               <w:t>rospy</w:t>
             </w:r>
-            <w:proofErr w:type="spellEnd"/>
           </w:p>
         </w:tc>
         <w:tc>
@@ -700,14 +638,12 @@
                 <w:lang w:val="en-GB"/>
               </w:rPr>
             </w:pPr>
-            <w:proofErr w:type="spellStart"/>
             <w:r>
               <w:rPr>
                 <w:lang w:val="en-GB"/>
               </w:rPr>
               <w:t>std_msgs</w:t>
             </w:r>
-            <w:proofErr w:type="spellEnd"/>
           </w:p>
         </w:tc>
         <w:tc>
@@ -748,14 +684,12 @@
                 <w:lang w:val="en-GB"/>
               </w:rPr>
             </w:pPr>
-            <w:proofErr w:type="spellStart"/>
             <w:r>
               <w:rPr>
                 <w:lang w:val="en-GB"/>
               </w:rPr>
               <w:t>sensor_msgs</w:t>
             </w:r>
-            <w:proofErr w:type="spellEnd"/>
           </w:p>
         </w:tc>
         <w:tc>
@@ -796,14 +730,12 @@
                 <w:lang w:val="en-GB"/>
               </w:rPr>
             </w:pPr>
-            <w:proofErr w:type="spellStart"/>
             <w:r>
               <w:rPr>
                 <w:lang w:val="en-GB"/>
               </w:rPr>
               <w:t>can_msgs</w:t>
             </w:r>
-            <w:proofErr w:type="spellEnd"/>
           </w:p>
         </w:tc>
         <w:tc>
@@ -844,14 +776,12 @@
                 <w:lang w:val="en-GB"/>
               </w:rPr>
             </w:pPr>
-            <w:proofErr w:type="spellStart"/>
             <w:r>
               <w:rPr>
                 <w:lang w:val="en-GB"/>
               </w:rPr>
               <w:t>message_runtime</w:t>
             </w:r>
-            <w:proofErr w:type="spellEnd"/>
           </w:p>
         </w:tc>
         <w:tc>
@@ -892,14 +822,12 @@
                 <w:lang w:val="en-GB"/>
               </w:rPr>
             </w:pPr>
-            <w:proofErr w:type="spellStart"/>
             <w:r>
               <w:rPr>
                 <w:lang w:val="en-GB"/>
               </w:rPr>
               <w:t>cv_bridge</w:t>
             </w:r>
-            <w:proofErr w:type="spellEnd"/>
           </w:p>
         </w:tc>
         <w:tc>
@@ -940,14 +868,12 @@
                 <w:lang w:val="en-GB"/>
               </w:rPr>
             </w:pPr>
-            <w:proofErr w:type="spellStart"/>
             <w:r>
               <w:rPr>
                 <w:lang w:val="en-GB"/>
               </w:rPr>
               <w:t>image_transport</w:t>
             </w:r>
-            <w:proofErr w:type="spellEnd"/>
           </w:p>
         </w:tc>
         <w:tc>
@@ -988,14 +914,12 @@
                 <w:lang w:val="en-GB"/>
               </w:rPr>
             </w:pPr>
-            <w:proofErr w:type="spellStart"/>
             <w:r>
               <w:rPr>
                 <w:lang w:val="en-GB"/>
               </w:rPr>
               <w:t>message_filters</w:t>
             </w:r>
-            <w:proofErr w:type="spellEnd"/>
           </w:p>
         </w:tc>
         <w:tc>
@@ -1065,7 +989,13 @@
         <w:rPr>
           <w:lang w:val="en-GB"/>
         </w:rPr>
-        <w:t xml:space="preserve"> instructions on how to download and build your package.</w:t>
+        <w:t xml:space="preserve"> instructions on how to build your package</w:t>
+      </w:r>
+      <w:r>
+        <w:rPr>
+          <w:lang w:val="en-GB"/>
+        </w:rPr>
+        <w:t>:</w:t>
       </w:r>
     </w:p>
     <w:p>
@@ -1132,23 +1062,7 @@
           <w:rFonts w:ascii="Cascadia Code" w:hAnsi="Cascadia Code"/>
           <w:lang w:val="en-GB"/>
         </w:rPr>
-        <w:t>[</w:t>
-      </w:r>
-      <w:proofErr w:type="spellStart"/>
-      <w:r>
-        <w:rPr>
-          <w:rFonts w:ascii="Cascadia Code" w:hAnsi="Cascadia Code"/>
-          <w:lang w:val="en-GB"/>
-        </w:rPr>
-        <w:t>path_to_your_ws</w:t>
-      </w:r>
-      <w:proofErr w:type="spellEnd"/>
-      <w:r>
-        <w:rPr>
-          <w:rFonts w:ascii="Cascadia Code" w:hAnsi="Cascadia Code"/>
-          <w:lang w:val="en-GB"/>
-        </w:rPr>
-        <w:t>]</w:t>
+        <w:t>[path_to_your_ws]</w:t>
       </w:r>
     </w:p>
     <w:p>
@@ -1163,24 +1077,13 @@
           <w:lang w:val="en-GB"/>
         </w:rPr>
       </w:pPr>
-      <w:proofErr w:type="spellStart"/>
       <w:r>
         <w:rPr>
           <w:rFonts w:ascii="Cascadia Code" w:hAnsi="Cascadia Code"/>
           <w:lang w:val="en-GB"/>
         </w:rPr>
-        <w:t>catkin_</w:t>
-      </w:r>
-      <w:proofErr w:type="gramStart"/>
-      <w:r>
-        <w:rPr>
-          <w:rFonts w:ascii="Cascadia Code" w:hAnsi="Cascadia Code"/>
-          <w:lang w:val="en-GB"/>
-        </w:rPr>
-        <w:t>make</w:t>
-      </w:r>
-      <w:proofErr w:type="spellEnd"/>
-      <w:proofErr w:type="gramEnd"/>
+        <w:t>catkin_make</w:t>
+      </w:r>
     </w:p>
     <w:p>
       <w:pPr>
@@ -1247,23 +1150,7 @@
           <w:rFonts w:ascii="Cascadia Code" w:hAnsi="Cascadia Code"/>
           <w:lang w:val="en-GB"/>
         </w:rPr>
-        <w:t>[</w:t>
-      </w:r>
-      <w:proofErr w:type="spellStart"/>
-      <w:r>
-        <w:rPr>
-          <w:rFonts w:ascii="Cascadia Code" w:hAnsi="Cascadia Code"/>
-          <w:lang w:val="en-GB"/>
-        </w:rPr>
-        <w:t>path_to_your_ws</w:t>
-      </w:r>
-      <w:proofErr w:type="spellEnd"/>
-      <w:r>
-        <w:rPr>
-          <w:rFonts w:ascii="Cascadia Code" w:hAnsi="Cascadia Code"/>
-          <w:lang w:val="en-GB"/>
-        </w:rPr>
-        <w:t>]</w:t>
+        <w:t>[path_to_your_ws]</w:t>
       </w:r>
     </w:p>
     <w:p>
@@ -1283,33 +1170,8 @@
           <w:rFonts w:ascii="Cascadia Code" w:hAnsi="Cascadia Code"/>
           <w:lang w:val="en-GB"/>
         </w:rPr>
-        <w:t xml:space="preserve">source </w:t>
-      </w:r>
-      <w:proofErr w:type="spellStart"/>
-      <w:r>
-        <w:rPr>
-          <w:rFonts w:ascii="Cascadia Code" w:hAnsi="Cascadia Code"/>
-          <w:lang w:val="en-GB"/>
-        </w:rPr>
-        <w:t>devel</w:t>
-      </w:r>
-      <w:proofErr w:type="spellEnd"/>
-      <w:r>
-        <w:rPr>
-          <w:rFonts w:ascii="Cascadia Code" w:hAnsi="Cascadia Code"/>
-          <w:lang w:val="en-GB"/>
-        </w:rPr>
-        <w:t>/</w:t>
-      </w:r>
-      <w:proofErr w:type="spellStart"/>
-      <w:r>
-        <w:rPr>
-          <w:rFonts w:ascii="Cascadia Code" w:hAnsi="Cascadia Code"/>
-          <w:lang w:val="en-GB"/>
-        </w:rPr>
-        <w:t>setup.bash</w:t>
-      </w:r>
-      <w:proofErr w:type="spellEnd"/>
+        <w:t>source devel/setup.bash</w:t>
+      </w:r>
     </w:p>
     <w:p>
       <w:pPr>
@@ -1403,19 +1265,8 @@
           <w:szCs w:val="24"/>
           <w:lang w:val="en-GB"/>
         </w:rPr>
-        <w:t xml:space="preserve">Subscribed </w:t>
-      </w:r>
-      <w:proofErr w:type="gramStart"/>
-      <w:r>
-        <w:rPr>
-          <w:rFonts w:ascii="Rajdhani Medium" w:eastAsia="Roboto Light" w:hAnsi="Rajdhani Medium" w:cs="Rajdhani Medium"/>
-          <w:sz w:val="24"/>
-          <w:szCs w:val="24"/>
-          <w:lang w:val="en-GB"/>
-        </w:rPr>
-        <w:t>topics</w:t>
-      </w:r>
-      <w:proofErr w:type="gramEnd"/>
+        <w:t>Subscribed topics</w:t>
+      </w:r>
     </w:p>
     <w:tbl>
       <w:tblPr>
@@ -1525,41 +1376,7 @@
               <w:rPr>
                 <w:lang w:val="en-GB"/>
               </w:rPr>
-              <w:t>/</w:t>
-            </w:r>
-            <w:proofErr w:type="spellStart"/>
-            <w:proofErr w:type="gramStart"/>
-            <w:r>
-              <w:rPr>
-                <w:lang w:val="en-GB"/>
-              </w:rPr>
-              <w:t>zed</w:t>
-            </w:r>
-            <w:proofErr w:type="gramEnd"/>
-            <w:r>
-              <w:rPr>
-                <w:lang w:val="en-GB"/>
-              </w:rPr>
-              <w:t>_</w:t>
-            </w:r>
-            <w:r>
-              <w:rPr>
-                <w:lang w:val="en-GB"/>
-              </w:rPr>
-              <w:t>right</w:t>
-            </w:r>
-            <w:r>
-              <w:rPr>
-                <w:lang w:val="en-GB"/>
-              </w:rPr>
-              <w:t>_img_comp</w:t>
-            </w:r>
-            <w:proofErr w:type="spellEnd"/>
-            <w:r>
-              <w:rPr>
-                <w:lang w:val="en-GB"/>
-              </w:rPr>
-              <w:t>/compressed</w:t>
+              <w:t>/zed_right_img_comp/compressed</w:t>
             </w:r>
           </w:p>
         </w:tc>
@@ -1577,28 +1394,12 @@
                 <w:lang w:val="en-GB"/>
               </w:rPr>
             </w:pPr>
-            <w:proofErr w:type="spellStart"/>
             <w:r>
               <w:rPr>
                 <w:lang w:val="en-GB"/>
               </w:rPr>
-              <w:t>sensor_msgs</w:t>
+              <w:t>sensor_msgs/CompressedImage</w:t>
             </w:r>
-            <w:proofErr w:type="spellEnd"/>
-            <w:r>
-              <w:rPr>
-                <w:lang w:val="en-GB"/>
-              </w:rPr>
-              <w:t>/</w:t>
-            </w:r>
-            <w:proofErr w:type="spellStart"/>
-            <w:r>
-              <w:rPr>
-                <w:lang w:val="en-GB"/>
-              </w:rPr>
-              <w:t>CompressedImage</w:t>
-            </w:r>
-            <w:proofErr w:type="spellEnd"/>
           </w:p>
         </w:tc>
         <w:tc>
@@ -1619,19 +1420,13 @@
               <w:rPr>
                 <w:lang w:val="en-GB"/>
               </w:rPr>
-              <w:t xml:space="preserve">The </w:t>
+              <w:t>The right ZED camera image for the dummy project.</w:t>
             </w:r>
             <w:r>
               <w:rPr>
                 <w:lang w:val="en-GB"/>
               </w:rPr>
-              <w:t>right</w:t>
-            </w:r>
-            <w:r>
-              <w:rPr>
-                <w:lang w:val="en-GB"/>
-              </w:rPr>
-              <w:t xml:space="preserve"> ZED camera image for the dummy project.</w:t>
+              <w:t xml:space="preserve"> (This is a remapped topic)</w:t>
             </w:r>
           </w:p>
         </w:tc>
@@ -1658,22 +1453,12 @@
               </w:rPr>
               <w:t>/</w:t>
             </w:r>
-            <w:proofErr w:type="spellStart"/>
-            <w:proofErr w:type="gramStart"/>
             <w:r>
               <w:rPr>
                 <w:lang w:val="en-GB"/>
               </w:rPr>
-              <w:t>zed</w:t>
+              <w:t>zed_left_img_comp</w:t>
             </w:r>
-            <w:proofErr w:type="gramEnd"/>
-            <w:r>
-              <w:rPr>
-                <w:lang w:val="en-GB"/>
-              </w:rPr>
-              <w:t>_left_img_comp</w:t>
-            </w:r>
-            <w:proofErr w:type="spellEnd"/>
             <w:r>
               <w:rPr>
                 <w:lang w:val="en-GB"/>
@@ -1696,28 +1481,12 @@
                 <w:lang w:val="en-GB"/>
               </w:rPr>
             </w:pPr>
-            <w:proofErr w:type="spellStart"/>
             <w:r>
               <w:rPr>
                 <w:lang w:val="en-GB"/>
               </w:rPr>
-              <w:t>sensor_msgs</w:t>
+              <w:t>sensor_msgs/CompressedImage</w:t>
             </w:r>
-            <w:proofErr w:type="spellEnd"/>
-            <w:r>
-              <w:rPr>
-                <w:lang w:val="en-GB"/>
-              </w:rPr>
-              <w:t>/</w:t>
-            </w:r>
-            <w:proofErr w:type="spellStart"/>
-            <w:r>
-              <w:rPr>
-                <w:lang w:val="en-GB"/>
-              </w:rPr>
-              <w:t>CompressedImage</w:t>
-            </w:r>
-            <w:proofErr w:type="spellEnd"/>
           </w:p>
         </w:tc>
         <w:tc>
@@ -1740,6 +1509,18 @@
               </w:rPr>
               <w:t>The left ZED camera image for the dummy project.</w:t>
             </w:r>
+            <w:r>
+              <w:rPr>
+                <w:lang w:val="en-GB"/>
+              </w:rPr>
+              <w:t xml:space="preserve"> </w:t>
+            </w:r>
+            <w:r>
+              <w:rPr>
+                <w:lang w:val="en-GB"/>
+              </w:rPr>
+              <w:t>(This is a remapped topic)</w:t>
+            </w:r>
           </w:p>
         </w:tc>
       </w:tr>
@@ -1776,19 +1557,8 @@
           <w:szCs w:val="24"/>
           <w:lang w:val="en-GB"/>
         </w:rPr>
-        <w:t xml:space="preserve">Published </w:t>
-      </w:r>
-      <w:proofErr w:type="gramStart"/>
-      <w:r>
-        <w:rPr>
-          <w:rFonts w:ascii="Rajdhani Medium" w:eastAsia="Roboto Light" w:hAnsi="Rajdhani Medium" w:cs="Rajdhani Medium"/>
-          <w:sz w:val="24"/>
-          <w:szCs w:val="24"/>
-          <w:lang w:val="en-GB"/>
-        </w:rPr>
-        <w:t>topics</w:t>
-      </w:r>
-      <w:proofErr w:type="gramEnd"/>
+        <w:t>Published topics</w:t>
+      </w:r>
     </w:p>
     <w:tbl>
       <w:tblPr>
@@ -1892,24 +1662,8 @@
               <w:rPr>
                 <w:lang w:val="en-GB"/>
               </w:rPr>
-              <w:t>/</w:t>
+              <w:t>/dummy_img_mate</w:t>
             </w:r>
-            <w:proofErr w:type="spellStart"/>
-            <w:proofErr w:type="gramStart"/>
-            <w:r>
-              <w:rPr>
-                <w:lang w:val="en-GB"/>
-              </w:rPr>
-              <w:t>dummy</w:t>
-            </w:r>
-            <w:proofErr w:type="gramEnd"/>
-            <w:r>
-              <w:rPr>
-                <w:lang w:val="en-GB"/>
-              </w:rPr>
-              <w:t>_img_mate</w:t>
-            </w:r>
-            <w:proofErr w:type="spellEnd"/>
           </w:p>
         </w:tc>
         <w:tc>
@@ -1924,19 +1678,11 @@
                 <w:lang w:val="en-GB"/>
               </w:rPr>
             </w:pPr>
-            <w:proofErr w:type="spellStart"/>
             <w:r>
               <w:rPr>
                 <w:lang w:val="en-GB"/>
               </w:rPr>
-              <w:t>sensor_msgs</w:t>
-            </w:r>
-            <w:proofErr w:type="spellEnd"/>
-            <w:r>
-              <w:rPr>
-                <w:lang w:val="en-GB"/>
-              </w:rPr>
-              <w:t>/Image</w:t>
+              <w:t>sensor_msgs/Image</w:t>
             </w:r>
           </w:p>
         </w:tc>
@@ -1984,51 +1730,7 @@
               <w:rPr>
                 <w:lang w:val="en-GB"/>
               </w:rPr>
-              <w:t>/</w:t>
-            </w:r>
-            <w:proofErr w:type="spellStart"/>
-            <w:proofErr w:type="gramStart"/>
-            <w:r>
-              <w:rPr>
-                <w:lang w:val="en-GB"/>
-              </w:rPr>
-              <w:t>sent</w:t>
-            </w:r>
-            <w:proofErr w:type="gramEnd"/>
-            <w:r>
-              <w:rPr>
-                <w:lang w:val="en-GB"/>
-              </w:rPr>
-              <w:t>_messages</w:t>
-            </w:r>
-            <w:proofErr w:type="spellEnd"/>
-          </w:p>
-        </w:tc>
-        <w:tc>
-          <w:tcPr>
-            <w:tcW w:w="3021" w:type="dxa"/>
-            <w:vAlign w:val="center"/>
-          </w:tcPr>
-          <w:p>
-            <w:pPr>
-              <w:jc w:val="center"/>
-              <w:rPr>
-                <w:lang w:val="en-GB"/>
-              </w:rPr>
-            </w:pPr>
-            <w:proofErr w:type="spellStart"/>
-            <w:r>
-              <w:rPr>
-                <w:lang w:val="en-GB"/>
-              </w:rPr>
-              <w:t>can_msgs</w:t>
-            </w:r>
-            <w:proofErr w:type="spellEnd"/>
-            <w:r>
-              <w:rPr>
-                <w:lang w:val="en-GB"/>
-              </w:rPr>
-              <w:t>/Frame</w:t>
+              <w:t>/sent_messages</w:t>
             </w:r>
           </w:p>
         </w:tc>
@@ -2048,21 +1750,27 @@
               <w:rPr>
                 <w:lang w:val="en-GB"/>
               </w:rPr>
-              <w:t xml:space="preserve">This is a CAN frame what is periodically published and </w:t>
+              <w:t>can_msgs/Frame</w:t>
             </w:r>
-            <w:proofErr w:type="gramStart"/>
+          </w:p>
+        </w:tc>
+        <w:tc>
+          <w:tcPr>
+            <w:tcW w:w="3021" w:type="dxa"/>
+            <w:vAlign w:val="center"/>
+          </w:tcPr>
+          <w:p>
+            <w:pPr>
+              <w:jc w:val="center"/>
+              <w:rPr>
+                <w:lang w:val="en-GB"/>
+              </w:rPr>
+            </w:pPr>
             <w:r>
               <w:rPr>
                 <w:lang w:val="en-GB"/>
               </w:rPr>
-              <w:t>it’s</w:t>
-            </w:r>
-            <w:proofErr w:type="gramEnd"/>
-            <w:r>
-              <w:rPr>
-                <w:lang w:val="en-GB"/>
-              </w:rPr>
-              <w:t xml:space="preserve"> frequency can be changed.</w:t>
+              <w:t>This is a CAN frame what is periodically published and it’s frequency can be changed.</w:t>
             </w:r>
           </w:p>
         </w:tc>
@@ -2249,21 +1957,12 @@
         </w:rPr>
       </w:pPr>
       <w:hyperlink r:id="rId23" w:anchor="Time_Synchronizer" w:history="1">
-        <w:proofErr w:type="spellStart"/>
         <w:r>
           <w:rPr>
             <w:rStyle w:val="Hiperhivatkozs"/>
             <w:lang w:val="en-GB"/>
           </w:rPr>
-          <w:t>message_filters</w:t>
-        </w:r>
-        <w:proofErr w:type="spellEnd"/>
-        <w:r>
-          <w:rPr>
-            <w:rStyle w:val="Hiperhivatkozs"/>
-            <w:lang w:val="en-GB"/>
-          </w:rPr>
-          <w:t xml:space="preserve"> 4. Time Synchronizer</w:t>
+          <w:t>message_filters 4. Time Synchronizer</w:t>
         </w:r>
       </w:hyperlink>
     </w:p>
@@ -2333,69 +2032,6 @@
     </w:p>
     <w:p>
       <w:pPr>
-        <w:jc w:val="both"/>
-        <w:rPr>
-          <w:lang w:val="en-GB"/>
-        </w:rPr>
-      </w:pPr>
-      <w:r>
-        <w:rPr>
-          <w:lang w:val="en-GB"/>
-        </w:rPr>
-        <w:t xml:space="preserve">This part will be the bigger pain in the ass to write. It consists of two parts. A brief explanation on what each function does, and a simple overview on how the package works. This is intended to be used if someone has to work with the code but does not necessarily </w:t>
-      </w:r>
-      <w:proofErr w:type="gramStart"/>
-      <w:r>
-        <w:rPr>
-          <w:lang w:val="en-GB"/>
-        </w:rPr>
-        <w:t>has</w:t>
-      </w:r>
-      <w:proofErr w:type="gramEnd"/>
-      <w:r>
-        <w:rPr>
-          <w:lang w:val="en-GB"/>
-        </w:rPr>
-        <w:t xml:space="preserve"> to understand the code deeper. For example, if someone </w:t>
-      </w:r>
-      <w:proofErr w:type="gramStart"/>
-      <w:r>
-        <w:rPr>
-          <w:lang w:val="en-GB"/>
-        </w:rPr>
-        <w:t>has to</w:t>
-      </w:r>
-      <w:proofErr w:type="gramEnd"/>
-      <w:r>
-        <w:rPr>
-          <w:lang w:val="en-GB"/>
-        </w:rPr>
-        <w:t xml:space="preserve"> write a visualization function for the path planner node, they have to understand where they should call the function, where certain values are stored etc.</w:t>
-      </w:r>
-    </w:p>
-    <w:p>
-      <w:pPr>
-        <w:jc w:val="both"/>
-        <w:rPr>
-          <w:lang w:val="en-GB"/>
-        </w:rPr>
-      </w:pPr>
-      <w:r>
-        <w:rPr>
-          <w:lang w:val="en-GB"/>
-        </w:rPr>
-        <w:br/>
-        <w:t>The second part is a more detailed description of each function</w:t>
-      </w:r>
-      <w:r>
-        <w:rPr>
-          <w:lang w:val="en-GB"/>
-        </w:rPr>
-        <w:t>. This should be detailed enough, if for example a bug is found someone is able to work with the code without having to figure things out for themselves.</w:t>
-      </w:r>
-    </w:p>
-    <w:p>
-      <w:pPr>
         <w:pStyle w:val="Cmsor2"/>
         <w:rPr>
           <w:rFonts w:eastAsia="Rajdhani Medium" w:cs="Rajdhani Medium"/>
@@ -2412,7 +2048,6 @@
           <w:szCs w:val="40"/>
           <w:lang w:val="en-GB"/>
         </w:rPr>
-        <w:lastRenderedPageBreak/>
         <w:t xml:space="preserve">\ </w:t>
       </w:r>
       <w:r>
@@ -2515,6 +2150,12 @@
                 <w:lang w:val="en-GB"/>
               </w:rPr>
             </w:pPr>
+            <w:r>
+              <w:rPr>
+                <w:lang w:val="en-GB"/>
+              </w:rPr>
+              <w:t>-</w:t>
+            </w:r>
           </w:p>
         </w:tc>
         <w:tc>
@@ -2579,6 +2220,7 @@
         <w:rPr>
           <w:lang w:val="en-GB"/>
         </w:rPr>
+        <w:lastRenderedPageBreak/>
         <w:t>Functions:</w:t>
       </w:r>
     </w:p>
@@ -2594,43 +2236,18 @@
           <w:lang w:val="en-GB"/>
         </w:rPr>
       </w:pPr>
-      <w:proofErr w:type="spellStart"/>
-      <w:r>
-        <w:rPr>
-          <w:lang w:val="en-GB"/>
-        </w:rPr>
-        <w:t>cv_</w:t>
-      </w:r>
-      <w:proofErr w:type="gramStart"/>
-      <w:r>
-        <w:rPr>
-          <w:lang w:val="en-GB"/>
-        </w:rPr>
-        <w:t>bridge</w:t>
-      </w:r>
-      <w:proofErr w:type="spellEnd"/>
-      <w:r>
-        <w:rPr>
-          <w:lang w:val="en-GB"/>
-        </w:rPr>
-        <w:t>::</w:t>
-      </w:r>
-      <w:proofErr w:type="spellStart"/>
-      <w:proofErr w:type="gramEnd"/>
-      <w:r>
-        <w:rPr>
-          <w:lang w:val="en-GB"/>
-        </w:rPr>
-        <w:t>CvImageConstPtr</w:t>
-      </w:r>
-      <w:proofErr w:type="spellEnd"/>
+      <w:r>
+        <w:rPr>
+          <w:lang w:val="en-GB"/>
+        </w:rPr>
+        <w:t>cv_bridge::CvImageConstPtr</w:t>
+      </w:r>
       <w:r>
         <w:rPr>
           <w:lang w:val="en-GB"/>
         </w:rPr>
         <w:t xml:space="preserve"> </w:t>
       </w:r>
-      <w:proofErr w:type="spellStart"/>
       <w:r>
         <w:rPr>
           <w:b/>
@@ -2639,63 +2256,18 @@
         </w:rPr>
         <w:t>convertImage</w:t>
       </w:r>
-      <w:proofErr w:type="spellEnd"/>
       <w:r>
         <w:rPr>
           <w:lang w:val="en-GB"/>
         </w:rPr>
         <w:t>(</w:t>
       </w:r>
-      <w:proofErr w:type="spellStart"/>
-      <w:r>
-        <w:rPr>
-          <w:lang w:val="en-GB"/>
-        </w:rPr>
-        <w:t>sensor_msgs</w:t>
-      </w:r>
-      <w:proofErr w:type="spellEnd"/>
-      <w:r>
-        <w:rPr>
-          <w:lang w:val="en-GB"/>
-        </w:rPr>
-        <w:t>::</w:t>
-      </w:r>
-      <w:proofErr w:type="spellStart"/>
-      <w:r>
-        <w:rPr>
-          <w:lang w:val="en-GB"/>
-        </w:rPr>
-        <w:t>CompressedImage</w:t>
-      </w:r>
-      <w:proofErr w:type="spellEnd"/>
-      <w:r>
-        <w:rPr>
-          <w:lang w:val="en-GB"/>
-        </w:rPr>
-        <w:t xml:space="preserve">&amp; </w:t>
-      </w:r>
-      <w:proofErr w:type="spellStart"/>
-      <w:r>
-        <w:rPr>
-          <w:lang w:val="en-GB"/>
-        </w:rPr>
-        <w:t>img</w:t>
-      </w:r>
-      <w:proofErr w:type="spellEnd"/>
-      <w:r>
-        <w:rPr>
-          <w:lang w:val="en-GB"/>
-        </w:rPr>
-        <w:t xml:space="preserve">, std::string </w:t>
-      </w:r>
-      <w:proofErr w:type="spellStart"/>
-      <w:r>
-        <w:rPr>
-          <w:lang w:val="en-GB"/>
-        </w:rPr>
-        <w:t>imageEncoding</w:t>
-      </w:r>
-      <w:proofErr w:type="spellEnd"/>
+      <w:r>
+        <w:rPr>
+          <w:lang w:val="en-GB"/>
+        </w:rPr>
+        <w:t>sensor_msgs::CompressedImage&amp; img, std::string imageEncoding</w:t>
+      </w:r>
       <w:r>
         <w:rPr>
           <w:lang w:val="en-GB"/>
@@ -2706,63 +2278,19 @@
         <w:rPr>
           <w:lang w:val="en-GB"/>
         </w:rPr>
-        <w:t xml:space="preserve">Converts the image in </w:t>
-      </w:r>
-      <w:proofErr w:type="spellStart"/>
-      <w:r>
-        <w:rPr>
-          <w:lang w:val="en-GB"/>
-        </w:rPr>
-        <w:t>sensor_msgs</w:t>
-      </w:r>
-      <w:proofErr w:type="spellEnd"/>
-      <w:r>
-        <w:rPr>
-          <w:lang w:val="en-GB"/>
-        </w:rPr>
-        <w:t>::</w:t>
-      </w:r>
-      <w:proofErr w:type="spellStart"/>
-      <w:r>
-        <w:rPr>
-          <w:lang w:val="en-GB"/>
-        </w:rPr>
-        <w:t>CompressedImage</w:t>
-      </w:r>
-      <w:proofErr w:type="spellEnd"/>
-      <w:r>
-        <w:rPr>
-          <w:lang w:val="en-GB"/>
-        </w:rPr>
-        <w:t xml:space="preserve">&amp; into </w:t>
-      </w:r>
-      <w:proofErr w:type="spellStart"/>
-      <w:r>
-        <w:rPr>
-          <w:lang w:val="en-GB"/>
-        </w:rPr>
-        <w:t>cv_bridge</w:t>
-      </w:r>
-      <w:proofErr w:type="spellEnd"/>
-      <w:r>
-        <w:rPr>
-          <w:lang w:val="en-GB"/>
-        </w:rPr>
-        <w:t>::</w:t>
-      </w:r>
-      <w:proofErr w:type="spellStart"/>
-      <w:r>
-        <w:rPr>
-          <w:lang w:val="en-GB"/>
-        </w:rPr>
-        <w:t>CvImageConstPtr</w:t>
-      </w:r>
-      <w:proofErr w:type="spellEnd"/>
-      <w:r>
-        <w:rPr>
-          <w:lang w:val="en-GB"/>
-        </w:rPr>
-        <w:t xml:space="preserve"> type and returns it. It is important because of the concatenate function.</w:t>
+        <w:t>Converts the image</w:t>
+      </w:r>
+      <w:r>
+        <w:rPr>
+          <w:lang w:val="en-GB"/>
+        </w:rPr>
+        <w:t xml:space="preserve"> pointer</w:t>
+      </w:r>
+      <w:r>
+        <w:rPr>
+          <w:lang w:val="en-GB"/>
+        </w:rPr>
+        <w:t xml:space="preserve"> in sensor_msgs::CompressedImage&amp; into cv_bridge::CvImageConstPtr type and returns it. It is important because of the concatenate function.</w:t>
       </w:r>
     </w:p>
     <w:p>
@@ -2777,139 +2305,11 @@
           <w:lang w:val="en-GB"/>
         </w:rPr>
       </w:pPr>
-      <w:proofErr w:type="spellStart"/>
-      <w:r>
-        <w:rPr>
-          <w:lang w:val="en-GB"/>
-        </w:rPr>
-        <w:t>cv_</w:t>
-      </w:r>
-      <w:proofErr w:type="gramStart"/>
-      <w:r>
-        <w:rPr>
-          <w:lang w:val="en-GB"/>
-        </w:rPr>
-        <w:t>bridge</w:t>
-      </w:r>
-      <w:proofErr w:type="spellEnd"/>
-      <w:r>
-        <w:rPr>
-          <w:lang w:val="en-GB"/>
-        </w:rPr>
-        <w:t>::</w:t>
-      </w:r>
-      <w:proofErr w:type="spellStart"/>
-      <w:proofErr w:type="gramEnd"/>
-      <w:r>
-        <w:rPr>
-          <w:lang w:val="en-GB"/>
-        </w:rPr>
-        <w:t>CvImage</w:t>
-      </w:r>
-      <w:proofErr w:type="spellEnd"/>
-      <w:r>
-        <w:rPr>
-          <w:lang w:val="en-GB"/>
-        </w:rPr>
-        <w:t xml:space="preserve"> </w:t>
-      </w:r>
-      <w:proofErr w:type="spellStart"/>
-      <w:r>
-        <w:rPr>
-          <w:lang w:val="en-GB"/>
-        </w:rPr>
-        <w:t>hConcatImg</w:t>
-      </w:r>
-      <w:proofErr w:type="spellEnd"/>
-      <w:r>
-        <w:rPr>
-          <w:lang w:val="en-GB"/>
-        </w:rPr>
-        <w:t>(</w:t>
-      </w:r>
-      <w:proofErr w:type="spellStart"/>
-      <w:r>
-        <w:rPr>
-          <w:lang w:val="en-GB"/>
-        </w:rPr>
-        <w:t>const</w:t>
-      </w:r>
-      <w:proofErr w:type="spellEnd"/>
-      <w:r>
-        <w:rPr>
-          <w:lang w:val="en-GB"/>
-        </w:rPr>
-        <w:t xml:space="preserve"> </w:t>
-      </w:r>
-      <w:proofErr w:type="spellStart"/>
-      <w:r>
-        <w:rPr>
-          <w:lang w:val="en-GB"/>
-        </w:rPr>
-        <w:t>cv_bridge</w:t>
-      </w:r>
-      <w:proofErr w:type="spellEnd"/>
-      <w:r>
-        <w:rPr>
-          <w:lang w:val="en-GB"/>
-        </w:rPr>
-        <w:t>::</w:t>
-      </w:r>
-      <w:proofErr w:type="spellStart"/>
-      <w:r>
-        <w:rPr>
-          <w:lang w:val="en-GB"/>
-        </w:rPr>
-        <w:t>CvImageConstPtr</w:t>
-      </w:r>
-      <w:proofErr w:type="spellEnd"/>
-      <w:r>
-        <w:rPr>
-          <w:lang w:val="en-GB"/>
-        </w:rPr>
-        <w:t xml:space="preserve"> img1, </w:t>
-      </w:r>
-      <w:proofErr w:type="spellStart"/>
-      <w:r>
-        <w:rPr>
-          <w:lang w:val="en-GB"/>
-        </w:rPr>
-        <w:t>const</w:t>
-      </w:r>
-      <w:proofErr w:type="spellEnd"/>
-      <w:r>
-        <w:rPr>
-          <w:lang w:val="en-GB"/>
-        </w:rPr>
-        <w:t xml:space="preserve"> </w:t>
-      </w:r>
-      <w:proofErr w:type="spellStart"/>
-      <w:r>
-        <w:rPr>
-          <w:lang w:val="en-GB"/>
-        </w:rPr>
-        <w:t>cv_bridge</w:t>
-      </w:r>
-      <w:proofErr w:type="spellEnd"/>
-      <w:r>
-        <w:rPr>
-          <w:lang w:val="en-GB"/>
-        </w:rPr>
-        <w:t>::</w:t>
-      </w:r>
-      <w:proofErr w:type="spellStart"/>
-      <w:r>
-        <w:rPr>
-          <w:lang w:val="en-GB"/>
-        </w:rPr>
-        <w:t>CvImageConstPtr</w:t>
-      </w:r>
-      <w:proofErr w:type="spellEnd"/>
-      <w:r>
-        <w:rPr>
-          <w:lang w:val="en-GB"/>
-        </w:rPr>
-        <w:t xml:space="preserve"> img2) : Concatenates the two given images horizontally into one and returns it.</w:t>
+      <w:r>
+        <w:rPr>
+          <w:lang w:val="en-GB"/>
+        </w:rPr>
+        <w:t>cv_bridge::CvImage hConcatImg(const cv_bridge::CvImageConstPtr img1, const cv_bridge::CvImageConstPtr img2) : Concatenates the two given images horizontally into one and returns it.</w:t>
       </w:r>
     </w:p>
     <w:p>
@@ -2972,43 +2372,12 @@
           <w:lang w:val="en-GB"/>
         </w:rPr>
       </w:pPr>
-      <w:proofErr w:type="spellStart"/>
-      <w:r>
-        <w:rPr>
-          <w:lang w:val="en-GB"/>
-        </w:rPr>
-        <w:t>cv_</w:t>
-      </w:r>
-      <w:proofErr w:type="gramStart"/>
-      <w:r>
-        <w:rPr>
-          <w:lang w:val="en-GB"/>
-        </w:rPr>
-        <w:t>bridge</w:t>
-      </w:r>
-      <w:proofErr w:type="spellEnd"/>
-      <w:r>
-        <w:rPr>
-          <w:lang w:val="en-GB"/>
-        </w:rPr>
-        <w:t>::</w:t>
-      </w:r>
-      <w:proofErr w:type="spellStart"/>
-      <w:proofErr w:type="gramEnd"/>
-      <w:r>
-        <w:rPr>
-          <w:lang w:val="en-GB"/>
-        </w:rPr>
-        <w:t>CvImageConstPtr</w:t>
-      </w:r>
-      <w:proofErr w:type="spellEnd"/>
-      <w:r>
-        <w:rPr>
-          <w:lang w:val="en-GB"/>
-        </w:rPr>
-        <w:t xml:space="preserve"> </w:t>
-      </w:r>
-      <w:proofErr w:type="spellStart"/>
+      <w:r>
+        <w:rPr>
+          <w:lang w:val="en-GB"/>
+        </w:rPr>
+        <w:t xml:space="preserve">cv_bridge::CvImageConstPtr </w:t>
+      </w:r>
       <w:r>
         <w:rPr>
           <w:b/>
@@ -3017,74 +2386,11 @@
         </w:rPr>
         <w:t>convertImage</w:t>
       </w:r>
-      <w:proofErr w:type="spellEnd"/>
-      <w:r>
-        <w:rPr>
-          <w:lang w:val="en-GB"/>
-        </w:rPr>
-        <w:t>(</w:t>
-      </w:r>
-      <w:proofErr w:type="spellStart"/>
-      <w:r>
-        <w:rPr>
-          <w:lang w:val="en-GB"/>
-        </w:rPr>
-        <w:t>sensor_msgs</w:t>
-      </w:r>
-      <w:proofErr w:type="spellEnd"/>
-      <w:r>
-        <w:rPr>
-          <w:lang w:val="en-GB"/>
-        </w:rPr>
-        <w:t>::</w:t>
-      </w:r>
-      <w:proofErr w:type="spellStart"/>
-      <w:r>
-        <w:rPr>
-          <w:lang w:val="en-GB"/>
-        </w:rPr>
-        <w:t>CompressedImage</w:t>
-      </w:r>
-      <w:proofErr w:type="spellEnd"/>
-      <w:r>
-        <w:rPr>
-          <w:lang w:val="en-GB"/>
-        </w:rPr>
-        <w:t xml:space="preserve">&amp; </w:t>
-      </w:r>
-      <w:proofErr w:type="spellStart"/>
-      <w:r>
-        <w:rPr>
-          <w:lang w:val="en-GB"/>
-        </w:rPr>
-        <w:t>img</w:t>
-      </w:r>
-      <w:proofErr w:type="spellEnd"/>
-      <w:r>
-        <w:rPr>
-          <w:lang w:val="en-GB"/>
-        </w:rPr>
-        <w:t xml:space="preserve">, std::string </w:t>
-      </w:r>
-      <w:proofErr w:type="spellStart"/>
-      <w:r>
-        <w:rPr>
-          <w:lang w:val="en-GB"/>
-        </w:rPr>
-        <w:t>imageEncoding</w:t>
-      </w:r>
-      <w:proofErr w:type="spellEnd"/>
-      <w:r>
-        <w:rPr>
-          <w:lang w:val="en-GB"/>
-        </w:rPr>
-        <w:t>) :</w:t>
-      </w:r>
-      <w:r>
-        <w:rPr>
-          <w:lang w:val="en-GB"/>
-        </w:rPr>
-        <w:t xml:space="preserve"> The function converts the</w:t>
+      <w:r>
+        <w:rPr>
+          <w:lang w:val="en-GB"/>
+        </w:rPr>
+        <w:t>(sensor_msgs::CompressedImage&amp; img, std::string imageEncoding) : The function converts the</w:t>
       </w:r>
       <w:r>
         <w:rPr>
@@ -3096,35 +2402,7 @@
         <w:rPr>
           <w:lang w:val="en-GB"/>
         </w:rPr>
-        <w:t xml:space="preserve"> into the </w:t>
-      </w:r>
-      <w:proofErr w:type="spellStart"/>
-      <w:r>
-        <w:rPr>
-          <w:lang w:val="en-GB"/>
-        </w:rPr>
-        <w:t>cv_bridge</w:t>
-      </w:r>
-      <w:proofErr w:type="spellEnd"/>
-      <w:r>
-        <w:rPr>
-          <w:lang w:val="en-GB"/>
-        </w:rPr>
-        <w:t>::</w:t>
-      </w:r>
-      <w:proofErr w:type="spellStart"/>
-      <w:r>
-        <w:rPr>
-          <w:lang w:val="en-GB"/>
-        </w:rPr>
-        <w:t>CvImageConstPtr</w:t>
-      </w:r>
-      <w:proofErr w:type="spellEnd"/>
-      <w:r>
-        <w:rPr>
-          <w:lang w:val="en-GB"/>
-        </w:rPr>
-        <w:t xml:space="preserve"> type. This is the case for the other function, which can concatenate two images horizontally.</w:t>
+        <w:t xml:space="preserve"> into the cv_bridge::CvImageConstPtr type. This is the case for the other function, which can concatenate two images horizontally.</w:t>
       </w:r>
     </w:p>
     <w:p>
@@ -3139,43 +2417,12 @@
           <w:lang w:val="en-GB"/>
         </w:rPr>
       </w:pPr>
-      <w:proofErr w:type="spellStart"/>
-      <w:r>
-        <w:rPr>
-          <w:lang w:val="en-GB"/>
-        </w:rPr>
-        <w:t>cv_</w:t>
-      </w:r>
-      <w:proofErr w:type="gramStart"/>
-      <w:r>
-        <w:rPr>
-          <w:lang w:val="en-GB"/>
-        </w:rPr>
-        <w:t>bridge</w:t>
-      </w:r>
-      <w:proofErr w:type="spellEnd"/>
-      <w:r>
-        <w:rPr>
-          <w:lang w:val="en-GB"/>
-        </w:rPr>
-        <w:t>::</w:t>
-      </w:r>
-      <w:proofErr w:type="spellStart"/>
-      <w:proofErr w:type="gramEnd"/>
-      <w:r>
-        <w:rPr>
-          <w:lang w:val="en-GB"/>
-        </w:rPr>
-        <w:t>CvImage</w:t>
-      </w:r>
-      <w:proofErr w:type="spellEnd"/>
-      <w:r>
-        <w:rPr>
-          <w:lang w:val="en-GB"/>
-        </w:rPr>
-        <w:t xml:space="preserve"> </w:t>
-      </w:r>
-      <w:proofErr w:type="spellStart"/>
+      <w:r>
+        <w:rPr>
+          <w:lang w:val="en-GB"/>
+        </w:rPr>
+        <w:t xml:space="preserve">cv_bridge::CvImage </w:t>
+      </w:r>
       <w:r>
         <w:rPr>
           <w:b/>
@@ -3184,216 +2431,31 @@
         </w:rPr>
         <w:t>hConcatImg</w:t>
       </w:r>
-      <w:proofErr w:type="spellEnd"/>
-      <w:r>
-        <w:rPr>
-          <w:lang w:val="en-GB"/>
-        </w:rPr>
-        <w:t>(</w:t>
-      </w:r>
-      <w:proofErr w:type="spellStart"/>
-      <w:r>
-        <w:rPr>
-          <w:lang w:val="en-GB"/>
-        </w:rPr>
-        <w:t>const</w:t>
-      </w:r>
-      <w:proofErr w:type="spellEnd"/>
-      <w:r>
-        <w:rPr>
-          <w:lang w:val="en-GB"/>
-        </w:rPr>
-        <w:t xml:space="preserve"> </w:t>
-      </w:r>
-      <w:proofErr w:type="spellStart"/>
-      <w:r>
-        <w:rPr>
-          <w:lang w:val="en-GB"/>
-        </w:rPr>
-        <w:t>cv_bridge</w:t>
-      </w:r>
-      <w:proofErr w:type="spellEnd"/>
-      <w:r>
-        <w:rPr>
-          <w:lang w:val="en-GB"/>
-        </w:rPr>
-        <w:t>::</w:t>
-      </w:r>
-      <w:proofErr w:type="spellStart"/>
-      <w:r>
-        <w:rPr>
-          <w:lang w:val="en-GB"/>
-        </w:rPr>
-        <w:t>CvImageConstPtr</w:t>
-      </w:r>
-      <w:proofErr w:type="spellEnd"/>
-      <w:r>
-        <w:rPr>
-          <w:lang w:val="en-GB"/>
-        </w:rPr>
-        <w:t xml:space="preserve"> img1, </w:t>
-      </w:r>
-      <w:proofErr w:type="spellStart"/>
-      <w:r>
-        <w:rPr>
-          <w:lang w:val="en-GB"/>
-        </w:rPr>
-        <w:t>const</w:t>
-      </w:r>
-      <w:proofErr w:type="spellEnd"/>
-      <w:r>
-        <w:rPr>
-          <w:lang w:val="en-GB"/>
-        </w:rPr>
-        <w:t xml:space="preserve"> </w:t>
-      </w:r>
-      <w:proofErr w:type="spellStart"/>
-      <w:r>
-        <w:rPr>
-          <w:lang w:val="en-GB"/>
-        </w:rPr>
-        <w:t>cv_bridge</w:t>
-      </w:r>
-      <w:proofErr w:type="spellEnd"/>
-      <w:r>
-        <w:rPr>
-          <w:lang w:val="en-GB"/>
-        </w:rPr>
-        <w:t>::</w:t>
-      </w:r>
-      <w:proofErr w:type="spellStart"/>
-      <w:r>
-        <w:rPr>
-          <w:lang w:val="en-GB"/>
-        </w:rPr>
-        <w:t>CvImageConstPtr</w:t>
-      </w:r>
-      <w:proofErr w:type="spellEnd"/>
-      <w:r>
-        <w:rPr>
-          <w:lang w:val="en-GB"/>
-        </w:rPr>
-        <w:t xml:space="preserve"> img2)</w:t>
-      </w:r>
-      <w:r>
-        <w:rPr>
-          <w:lang w:val="en-GB"/>
-        </w:rPr>
-        <w:t xml:space="preserve"> : The function expects two images provided by the previous function. The used </w:t>
-      </w:r>
-      <w:proofErr w:type="gramStart"/>
-      <w:r>
-        <w:rPr>
-          <w:lang w:val="en-GB"/>
-        </w:rPr>
-        <w:t>cv::</w:t>
-      </w:r>
-      <w:proofErr w:type="spellStart"/>
-      <w:proofErr w:type="gramEnd"/>
-      <w:r>
-        <w:rPr>
-          <w:lang w:val="en-GB"/>
-        </w:rPr>
-        <w:t>hconcat</w:t>
-      </w:r>
-      <w:proofErr w:type="spellEnd"/>
-      <w:r>
-        <w:rPr>
-          <w:lang w:val="en-GB"/>
-        </w:rPr>
-        <w:t xml:space="preserve">(cv::Mat M1, cv::Mat M2, cv::Mat HM) function expects cv::Mat types, </w:t>
-      </w:r>
-      <w:r>
-        <w:rPr>
-          <w:lang w:val="en-GB"/>
-        </w:rPr>
-        <w:t xml:space="preserve">and the explained </w:t>
-      </w:r>
-      <w:proofErr w:type="spellStart"/>
-      <w:r>
-        <w:rPr>
-          <w:lang w:val="en-GB"/>
-        </w:rPr>
-        <w:t>cv_bridge</w:t>
-      </w:r>
-      <w:proofErr w:type="spellEnd"/>
-      <w:r>
-        <w:rPr>
-          <w:lang w:val="en-GB"/>
-        </w:rPr>
-        <w:t>::</w:t>
-      </w:r>
-      <w:proofErr w:type="spellStart"/>
-      <w:r>
-        <w:rPr>
-          <w:lang w:val="en-GB"/>
-        </w:rPr>
-        <w:t>CvImageConstPtr’s</w:t>
-      </w:r>
-      <w:proofErr w:type="spellEnd"/>
-      <w:r>
-        <w:rPr>
-          <w:lang w:val="en-GB"/>
-        </w:rPr>
-        <w:t xml:space="preserve"> image attribute contains this type. The </w:t>
-      </w:r>
-      <w:proofErr w:type="gramStart"/>
-      <w:r>
-        <w:rPr>
-          <w:lang w:val="en-GB"/>
-        </w:rPr>
-        <w:t>cv::</w:t>
-      </w:r>
-      <w:proofErr w:type="spellStart"/>
-      <w:proofErr w:type="gramEnd"/>
-      <w:r>
-        <w:rPr>
-          <w:lang w:val="en-GB"/>
-        </w:rPr>
-        <w:t>hconcat</w:t>
-      </w:r>
-      <w:proofErr w:type="spellEnd"/>
-      <w:r>
-        <w:rPr>
-          <w:lang w:val="en-GB"/>
-        </w:rPr>
-        <w:t xml:space="preserve">(…) function saves the new image into the HM variable. After that the function creates a </w:t>
-      </w:r>
-      <w:proofErr w:type="spellStart"/>
-      <w:r>
-        <w:rPr>
-          <w:lang w:val="en-GB"/>
-        </w:rPr>
-        <w:t>cv_</w:t>
-      </w:r>
-      <w:proofErr w:type="gramStart"/>
-      <w:r>
-        <w:rPr>
-          <w:lang w:val="en-GB"/>
-        </w:rPr>
-        <w:t>bridge</w:t>
-      </w:r>
-      <w:proofErr w:type="spellEnd"/>
-      <w:r>
-        <w:rPr>
-          <w:lang w:val="en-GB"/>
-        </w:rPr>
-        <w:t>::</w:t>
-      </w:r>
-      <w:proofErr w:type="spellStart"/>
-      <w:proofErr w:type="gramEnd"/>
-      <w:r>
-        <w:rPr>
-          <w:lang w:val="en-GB"/>
-        </w:rPr>
-        <w:t>CvImage</w:t>
-      </w:r>
-      <w:proofErr w:type="spellEnd"/>
-      <w:r>
-        <w:rPr>
-          <w:lang w:val="en-GB"/>
-        </w:rPr>
-        <w:t xml:space="preserve"> from this image, and returns. This image will be published by the node.</w:t>
+      <w:r>
+        <w:rPr>
+          <w:lang w:val="en-GB"/>
+        </w:rPr>
+        <w:t xml:space="preserve">(const cv_bridge::CvImageConstPtr img1, const cv_bridge::CvImageConstPtr img2) : The function expects two images provided by the previous function. The used cv::hconcat(cv::Mat M1, cv::Mat M2, cv::Mat HM) function expects cv::Mat types, </w:t>
+      </w:r>
+      <w:r>
+        <w:rPr>
+          <w:lang w:val="en-GB"/>
+        </w:rPr>
+        <w:t xml:space="preserve">and the explained cv_bridge::CvImageConstPtr’s </w:t>
+      </w:r>
+      <w:r>
+        <w:rPr>
+          <w:i/>
+          <w:iCs/>
+          <w:lang w:val="en-GB"/>
+        </w:rPr>
+        <w:t>image</w:t>
+      </w:r>
+      <w:r>
+        <w:rPr>
+          <w:lang w:val="en-GB"/>
+        </w:rPr>
+        <w:t xml:space="preserve"> attribute contains this type. The cv::hconcat(…) function saves the new image into the HM variable. After that the function creates a cv_bridge::CvImage from this image, and returns. This image will be published by the node.</w:t>
       </w:r>
     </w:p>
     <w:p>
@@ -3414,8 +2476,6 @@
         </w:rPr>
         <w:t xml:space="preserve">void </w:t>
       </w:r>
-      <w:proofErr w:type="spellStart"/>
-      <w:proofErr w:type="gramStart"/>
       <w:r>
         <w:rPr>
           <w:b/>
@@ -3424,125 +2484,11 @@
         </w:rPr>
         <w:t>syncCallback</w:t>
       </w:r>
-      <w:proofErr w:type="spellEnd"/>
-      <w:r>
-        <w:rPr>
-          <w:lang w:val="en-GB"/>
-        </w:rPr>
-        <w:t>(</w:t>
-      </w:r>
-      <w:proofErr w:type="spellStart"/>
-      <w:proofErr w:type="gramEnd"/>
-      <w:r>
-        <w:rPr>
-          <w:lang w:val="en-GB"/>
-        </w:rPr>
-        <w:t>const</w:t>
-      </w:r>
-      <w:proofErr w:type="spellEnd"/>
-      <w:r>
-        <w:rPr>
-          <w:lang w:val="en-GB"/>
-        </w:rPr>
-        <w:t xml:space="preserve"> </w:t>
-      </w:r>
-      <w:proofErr w:type="spellStart"/>
-      <w:r>
-        <w:rPr>
-          <w:lang w:val="en-GB"/>
-        </w:rPr>
-        <w:t>sensor_msgs</w:t>
-      </w:r>
-      <w:proofErr w:type="spellEnd"/>
-      <w:r>
-        <w:rPr>
-          <w:lang w:val="en-GB"/>
-        </w:rPr>
-        <w:t>::</w:t>
-      </w:r>
-      <w:proofErr w:type="spellStart"/>
-      <w:r>
-        <w:rPr>
-          <w:lang w:val="en-GB"/>
-        </w:rPr>
-        <w:t>CopmressedImageConstPtr</w:t>
-      </w:r>
-      <w:proofErr w:type="spellEnd"/>
-      <w:r>
-        <w:rPr>
-          <w:lang w:val="en-GB"/>
-        </w:rPr>
-        <w:t xml:space="preserve">&amp; </w:t>
-      </w:r>
-      <w:proofErr w:type="spellStart"/>
-      <w:r>
-        <w:rPr>
-          <w:lang w:val="en-GB"/>
-        </w:rPr>
-        <w:t>leftImgSub</w:t>
-      </w:r>
-      <w:proofErr w:type="spellEnd"/>
-      <w:r>
-        <w:rPr>
-          <w:lang w:val="en-GB"/>
-        </w:rPr>
-        <w:t xml:space="preserve">, </w:t>
-      </w:r>
-      <w:proofErr w:type="spellStart"/>
-      <w:r>
-        <w:rPr>
-          <w:lang w:val="en-GB"/>
-        </w:rPr>
-        <w:t>const</w:t>
-      </w:r>
-      <w:proofErr w:type="spellEnd"/>
-      <w:r>
-        <w:rPr>
-          <w:lang w:val="en-GB"/>
-        </w:rPr>
-        <w:t xml:space="preserve"> </w:t>
-      </w:r>
-      <w:proofErr w:type="spellStart"/>
-      <w:r>
-        <w:rPr>
-          <w:lang w:val="en-GB"/>
-        </w:rPr>
-        <w:t>sensor_msgs</w:t>
-      </w:r>
-      <w:proofErr w:type="spellEnd"/>
-      <w:r>
-        <w:rPr>
-          <w:lang w:val="en-GB"/>
-        </w:rPr>
-        <w:t>::</w:t>
-      </w:r>
-      <w:proofErr w:type="spellStart"/>
-      <w:r>
-        <w:rPr>
-          <w:lang w:val="en-GB"/>
-        </w:rPr>
-        <w:t>CompressedImageConstPtr</w:t>
-      </w:r>
-      <w:proofErr w:type="spellEnd"/>
-      <w:r>
-        <w:rPr>
-          <w:lang w:val="en-GB"/>
-        </w:rPr>
-        <w:t xml:space="preserve"> </w:t>
-      </w:r>
-      <w:proofErr w:type="spellStart"/>
-      <w:r>
-        <w:rPr>
-          <w:lang w:val="en-GB"/>
-        </w:rPr>
-        <w:t>rightImgSub</w:t>
-      </w:r>
-      <w:proofErr w:type="spellEnd"/>
-      <w:r>
-        <w:rPr>
-          <w:lang w:val="en-GB"/>
-        </w:rPr>
-        <w:t>) : The function is a synchronized callback function. Saves the synchronized images when they are published. It also sets flags that shows the availability of the data.</w:t>
+      <w:r>
+        <w:rPr>
+          <w:lang w:val="en-GB"/>
+        </w:rPr>
+        <w:t>(const sensor_msgs::CopmressedImageConstPtr&amp; leftImgSub, const sensor_msgs::CompressedImageConstPtr rightImgSub) : The function is a synchronized callback function. Saves the synchronized images when they are published. It also sets flags that shows the availability of the data.</w:t>
       </w:r>
     </w:p>
     <w:p>
@@ -3563,8 +2509,6 @@
         </w:rPr>
         <w:t xml:space="preserve">void </w:t>
       </w:r>
-      <w:proofErr w:type="spellStart"/>
-      <w:proofErr w:type="gramStart"/>
       <w:r>
         <w:rPr>
           <w:b/>
@@ -3573,70 +2517,18 @@
         </w:rPr>
         <w:t>canThread</w:t>
       </w:r>
-      <w:proofErr w:type="spellEnd"/>
-      <w:r>
-        <w:rPr>
-          <w:lang w:val="en-GB"/>
-        </w:rPr>
-        <w:t>(</w:t>
-      </w:r>
-      <w:proofErr w:type="gramEnd"/>
-      <w:r>
-        <w:rPr>
-          <w:lang w:val="en-GB"/>
-        </w:rPr>
-        <w:t>) : This Node uses two threads in the processor, that’s because the CAN communication expects accurate publishing frequency (50 Hz). This function defines the functionality of this thread. It creates a publisher, which publishes into the “/</w:t>
-      </w:r>
-      <w:proofErr w:type="spellStart"/>
-      <w:r>
-        <w:rPr>
-          <w:lang w:val="en-GB"/>
-        </w:rPr>
-        <w:t>sent_messages</w:t>
-      </w:r>
-      <w:proofErr w:type="spellEnd"/>
-      <w:r>
-        <w:rPr>
-          <w:lang w:val="en-GB"/>
-        </w:rPr>
-        <w:t xml:space="preserve">” topic with the given frequency. For this it creates a </w:t>
-      </w:r>
-      <w:proofErr w:type="spellStart"/>
-      <w:r>
-        <w:rPr>
-          <w:lang w:val="en-GB"/>
-        </w:rPr>
-        <w:t>can_</w:t>
-      </w:r>
-      <w:proofErr w:type="gramStart"/>
-      <w:r>
-        <w:rPr>
-          <w:lang w:val="en-GB"/>
-        </w:rPr>
-        <w:t>msgs</w:t>
-      </w:r>
-      <w:proofErr w:type="spellEnd"/>
-      <w:r>
-        <w:rPr>
-          <w:lang w:val="en-GB"/>
-        </w:rPr>
-        <w:t>::</w:t>
-      </w:r>
-      <w:proofErr w:type="gramEnd"/>
-      <w:r>
-        <w:rPr>
-          <w:lang w:val="en-GB"/>
-        </w:rPr>
-        <w:t xml:space="preserve">Frame message object, and fills with data that was defined in the task description. It publishes the message </w:t>
-      </w:r>
-      <w:proofErr w:type="gramStart"/>
-      <w:r>
-        <w:rPr>
-          <w:lang w:val="en-GB"/>
-        </w:rPr>
-        <w:t>as long as</w:t>
-      </w:r>
-      <w:proofErr w:type="gramEnd"/>
+      <w:r>
+        <w:rPr>
+          <w:lang w:val="en-GB"/>
+        </w:rPr>
+        <w:t xml:space="preserve">() : This Node uses two threads in the processor, that’s because the CAN communication expects accurate publishing frequency (50 Hz). This function defines the functionality of this thread. It creates a publisher, which publishes into the “/sent_messages” topic with the given frequency. For this it creates a can_msgs::Frame message object, and fills with data that was defined in the task description. It publishes the message </w:t>
+      </w:r>
+      <w:r>
+        <w:rPr>
+          <w:lang w:val="en-GB"/>
+        </w:rPr>
+        <w:t>if</w:t>
+      </w:r>
       <w:r>
         <w:rPr>
           <w:lang w:val="en-GB"/>
@@ -3674,70 +2566,27 @@
         <w:rPr>
           <w:lang w:val="en-GB"/>
         </w:rPr>
-        <w:t xml:space="preserve"> function the synchronized subscriptions are </w:t>
-      </w:r>
-      <w:proofErr w:type="gramStart"/>
-      <w:r>
-        <w:rPr>
-          <w:lang w:val="en-GB"/>
-        </w:rPr>
-        <w:t>defined</w:t>
-      </w:r>
-      <w:proofErr w:type="gramEnd"/>
-      <w:r>
-        <w:rPr>
-          <w:lang w:val="en-GB"/>
-        </w:rPr>
-        <w:t xml:space="preserve"> and the second thread is started. While the Node is running (</w:t>
-      </w:r>
-      <w:proofErr w:type="spellStart"/>
-      <w:proofErr w:type="gramStart"/>
-      <w:r>
-        <w:rPr>
-          <w:lang w:val="en-GB"/>
-        </w:rPr>
-        <w:t>ros</w:t>
-      </w:r>
-      <w:proofErr w:type="spellEnd"/>
-      <w:r>
-        <w:rPr>
-          <w:lang w:val="en-GB"/>
-        </w:rPr>
-        <w:t>::</w:t>
-      </w:r>
-      <w:proofErr w:type="gramEnd"/>
-      <w:r>
-        <w:rPr>
-          <w:lang w:val="en-GB"/>
-        </w:rPr>
-        <w:t>ok() gives true) the</w:t>
-      </w:r>
-      <w:r>
-        <w:rPr>
-          <w:lang w:val="en-GB"/>
-        </w:rPr>
-        <w:t xml:space="preserve"> synchronized images are concatenated and published into the /</w:t>
-      </w:r>
-      <w:proofErr w:type="spellStart"/>
-      <w:r>
-        <w:rPr>
-          <w:lang w:val="en-GB"/>
-        </w:rPr>
-        <w:t>dummy_img_mate</w:t>
-      </w:r>
-      <w:proofErr w:type="spellEnd"/>
-      <w:r>
-        <w:rPr>
-          <w:lang w:val="en-GB"/>
-        </w:rPr>
-        <w:t xml:space="preserve"> topic. The previously mentioned flags are tested here: if they are true (2 new synchronized images are ready for the concatenating) the function runs in the while cycle and after that they are set false. This prevents it from repeating the operation multiple times.</w:t>
-      </w:r>
-    </w:p>
-    <w:p>
-      <w:pPr>
-        <w:pStyle w:val="Cmsor1"/>
-        <w:spacing w:before="0" w:after="200" w:line="240" w:lineRule="auto"/>
-        <w:jc w:val="both"/>
+        <w:t xml:space="preserve"> function the synchronized subscriptions are defined and the second thread is started. While the Node is running (ros::ok() gives true) the</w:t>
+      </w:r>
+      <w:r>
+        <w:rPr>
+          <w:lang w:val="en-GB"/>
+        </w:rPr>
+        <w:t xml:space="preserve"> synchronized images are concatenated and published into the /dummy_img_mate topic. The previously mentioned flags are tested here: if they are true (2 new synchronized images are ready for the concatenating) the function runs in the while cycle and after that they are set false. This prevents it from repeating the operation multiple times.</w:t>
+      </w:r>
+    </w:p>
+    <w:p>
+      <w:pPr>
+        <w:rPr>
+          <w:rFonts w:ascii="Rajdhani" w:eastAsia="Rajdhani" w:hAnsi="Rajdhani" w:cs="Rajdhani"/>
+          <w:b/>
+          <w:color w:val="C70000"/>
+          <w:sz w:val="40"/>
+          <w:szCs w:val="40"/>
+          <w:lang w:val="en-GB"/>
+        </w:rPr>
+      </w:pPr>
+      <w:r>
         <w:rPr>
           <w:rFonts w:ascii="Rajdhani" w:eastAsia="Rajdhani" w:hAnsi="Rajdhani" w:cs="Rajdhani"/>
           <w:color w:val="C70000"/>
@@ -3745,7 +2594,8 @@
           <w:szCs w:val="40"/>
           <w:lang w:val="en-GB"/>
         </w:rPr>
-      </w:pPr>
+        <w:br w:type="page"/>
+      </w:r>
     </w:p>
     <w:p>
       <w:pPr>
@@ -3769,6 +2619,7 @@
           <w:szCs w:val="40"/>
           <w:lang w:val="en-GB"/>
         </w:rPr>
+        <w:lastRenderedPageBreak/>
         <w:t xml:space="preserve">\ </w:t>
       </w:r>
       <w:r>
@@ -3963,6 +2814,14 @@
                 <w:lang w:val="en-GB"/>
               </w:rPr>
             </w:pPr>
+            <w:r>
+              <w:rPr>
+                <w:rFonts w:ascii="Rajdhani Medium" w:eastAsia="Rajdhani Medium" w:hAnsi="Rajdhani Medium" w:cs="Rajdhani Medium"/>
+                <w:szCs w:val="20"/>
+                <w:lang w:val="en-GB"/>
+              </w:rPr>
+              <w:t>-</w:t>
+            </w:r>
           </w:p>
         </w:tc>
         <w:tc>

</xml_diff>